<commit_message>
Updated host to 0.0.0.0 to server on all IP's
</commit_message>
<xml_diff>
--- a/docs/CGG-Image-Validation-API.docx
+++ b/docs/CGG-Image-Validation-API.docx
@@ -1338,27 +1338,7 @@
           <w:szCs w:val="24"/>
           <w:highlight w:val="yellow"/>
         </w:rPr>
-        <w:t>cv2.Laplacian(image, cv2.CV_64F</w:t>
-      </w:r>
-      <w:proofErr w:type="gramStart"/>
-      <w:r>
-        <w:rPr>
-          <w:rFonts w:ascii="Times New Roman" w:eastAsia="Times New Roman" w:hAnsi="Times New Roman" w:cs="Times New Roman"/>
-          <w:sz w:val="24"/>
-          <w:szCs w:val="24"/>
-          <w:highlight w:val="yellow"/>
-        </w:rPr>
-        <w:t>).var</w:t>
-      </w:r>
-      <w:proofErr w:type="gramEnd"/>
-      <w:r>
-        <w:rPr>
-          <w:rFonts w:ascii="Times New Roman" w:eastAsia="Times New Roman" w:hAnsi="Times New Roman" w:cs="Times New Roman"/>
-          <w:sz w:val="24"/>
-          <w:szCs w:val="24"/>
-          <w:highlight w:val="yellow"/>
-        </w:rPr>
-        <w:t>()</w:t>
+        <w:t>cv2.Laplacian(image, cv2.CV_64F).var()</w:t>
       </w:r>
     </w:p>
     <w:p>
@@ -1691,7 +1671,7 @@
           <w:sz w:val="24"/>
           <w:szCs w:val="24"/>
         </w:rPr>
-        <w:t xml:space="preserve"> is a very used part in Deep Learning. We use face detection for different tasks like login on applications, person recognition and different </w:t>
+        <w:t xml:space="preserve"> is a very used part in Deep Learning. We use face detection for different tasks like login on applications, person recognition and different attendance systems.</w:t>
       </w:r>
       <w:r>
         <w:rPr>
@@ -1700,7 +1680,7 @@
           <w:sz w:val="24"/>
           <w:szCs w:val="24"/>
         </w:rPr>
-        <w:t>attendance</w:t>
+        <w:t xml:space="preserve"> </w:t>
       </w:r>
       <w:r>
         <w:rPr>
@@ -1709,43 +1689,7 @@
           <w:sz w:val="24"/>
           <w:szCs w:val="24"/>
         </w:rPr>
-        <w:t xml:space="preserve"> systems.</w:t>
-      </w:r>
-      <w:r>
-        <w:rPr>
-          <w:rFonts w:ascii="Times New Roman" w:eastAsia="Times New Roman" w:hAnsi="Times New Roman" w:cs="Times New Roman"/>
-          <w:bCs/>
-          <w:sz w:val="24"/>
-          <w:szCs w:val="24"/>
-        </w:rPr>
-        <w:t xml:space="preserve"> </w:t>
-      </w:r>
-      <w:r>
-        <w:rPr>
-          <w:rFonts w:ascii="Times New Roman" w:eastAsia="Times New Roman" w:hAnsi="Times New Roman" w:cs="Times New Roman"/>
-          <w:bCs/>
-          <w:sz w:val="24"/>
-          <w:szCs w:val="24"/>
-        </w:rPr>
-        <w:t xml:space="preserve">As Deep learning requires a lot of </w:t>
-      </w:r>
-      <w:r>
-        <w:rPr>
-          <w:rFonts w:ascii="Times New Roman" w:eastAsia="Times New Roman" w:hAnsi="Times New Roman" w:cs="Times New Roman"/>
-          <w:bCs/>
-          <w:sz w:val="24"/>
-          <w:szCs w:val="24"/>
-        </w:rPr>
-        <w:t>datasets</w:t>
-      </w:r>
-      <w:r>
-        <w:rPr>
-          <w:rFonts w:ascii="Times New Roman" w:eastAsia="Times New Roman" w:hAnsi="Times New Roman" w:cs="Times New Roman"/>
-          <w:bCs/>
-          <w:sz w:val="24"/>
-          <w:szCs w:val="24"/>
-        </w:rPr>
-        <w:t xml:space="preserve"> for training a model, so we can use pretrained models for such type of tasks. This module is built using </w:t>
+        <w:t xml:space="preserve">As Deep learning requires a lot of datasets for training a model, so we can use pretrained models for such type of tasks. This module is built using </w:t>
       </w:r>
       <w:proofErr w:type="spellStart"/>
       <w:r>
@@ -1847,6 +1791,7 @@
         <w:rPr>
           <w:rFonts w:ascii="Times New Roman" w:eastAsia="Times New Roman" w:hAnsi="Times New Roman" w:cs="Times New Roman"/>
           <w:bCs/>
+          <w:noProof/>
           <w:sz w:val="24"/>
           <w:szCs w:val="24"/>
         </w:rPr>
@@ -1986,25 +1931,7 @@
           <w:sz w:val="24"/>
           <w:szCs w:val="24"/>
         </w:rPr>
-        <w:t xml:space="preserve">The photograph should be in the size of </w:t>
-      </w:r>
-      <w:r>
-        <w:rPr>
-          <w:rFonts w:ascii="Times New Roman" w:eastAsia="Times New Roman" w:hAnsi="Times New Roman" w:cs="Times New Roman"/>
-          <w:bCs/>
-          <w:sz w:val="24"/>
-          <w:szCs w:val="24"/>
-        </w:rPr>
-        <w:t>2-inch</w:t>
-      </w:r>
-      <w:r>
-        <w:rPr>
-          <w:rFonts w:ascii="Times New Roman" w:eastAsia="Times New Roman" w:hAnsi="Times New Roman" w:cs="Times New Roman"/>
-          <w:bCs/>
-          <w:sz w:val="24"/>
-          <w:szCs w:val="24"/>
-        </w:rPr>
-        <w:t xml:space="preserve"> x 2</w:t>
+        <w:t>The photograph should be in the size of 2-inch x 2</w:t>
       </w:r>
       <w:r>
         <w:rPr>
@@ -2222,6 +2149,7 @@
         <w:rPr>
           <w:rFonts w:ascii="Times New Roman" w:eastAsia="Times New Roman" w:hAnsi="Times New Roman" w:cs="Times New Roman"/>
           <w:b/>
+          <w:noProof/>
           <w:sz w:val="24"/>
           <w:szCs w:val="24"/>
         </w:rPr>
@@ -2318,16 +2246,7 @@
           <w:sz w:val="24"/>
           <w:szCs w:val="24"/>
         </w:rPr>
-        <w:t xml:space="preserve"> cm</w:t>
-      </w:r>
-      <w:r>
-        <w:rPr>
-          <w:rFonts w:ascii="Times New Roman" w:eastAsia="Times New Roman" w:hAnsi="Times New Roman" w:cs="Times New Roman"/>
-          <w:bCs/>
-          <w:sz w:val="24"/>
-          <w:szCs w:val="24"/>
-        </w:rPr>
-        <w:t xml:space="preserve"> or </w:t>
+        <w:t xml:space="preserve"> cm or </w:t>
       </w:r>
       <w:r>
         <w:rPr>
@@ -6044,86 +5963,254 @@
           </w:p>
         </w:tc>
       </w:tr>
+      <w:tr>
+        <w:trPr>
+          <w:trHeight w:val="430"/>
+        </w:trPr>
+        <w:tc>
+          <w:tcPr>
+            <w:tcW w:w="2401" w:type="dxa"/>
+          </w:tcPr>
+          <w:p>
+            <w:pPr>
+              <w:rPr>
+                <w:rFonts w:ascii="Times New Roman" w:eastAsia="Times New Roman" w:hAnsi="Times New Roman" w:cs="Times New Roman"/>
+                <w:b/>
+                <w:sz w:val="24"/>
+                <w:szCs w:val="24"/>
+              </w:rPr>
+            </w:pPr>
+            <w:r>
+              <w:rPr>
+                <w:rFonts w:ascii="Times New Roman" w:eastAsia="Times New Roman" w:hAnsi="Times New Roman" w:cs="Times New Roman"/>
+                <w:b/>
+                <w:sz w:val="24"/>
+                <w:szCs w:val="24"/>
+              </w:rPr>
+              <w:t>remarks</w:t>
+            </w:r>
+          </w:p>
+        </w:tc>
+        <w:tc>
+          <w:tcPr>
+            <w:tcW w:w="3412" w:type="dxa"/>
+          </w:tcPr>
+          <w:p>
+            <w:pPr>
+              <w:jc w:val="center"/>
+              <w:rPr>
+                <w:rFonts w:ascii="Times New Roman" w:eastAsia="Times New Roman" w:hAnsi="Times New Roman" w:cs="Times New Roman"/>
+                <w:bCs/>
+                <w:color w:val="212121"/>
+                <w:sz w:val="24"/>
+                <w:szCs w:val="24"/>
+                <w:highlight w:val="white"/>
+              </w:rPr>
+            </w:pPr>
+            <w:r>
+              <w:rPr>
+                <w:rFonts w:ascii="Times New Roman" w:eastAsia="Times New Roman" w:hAnsi="Times New Roman" w:cs="Times New Roman"/>
+                <w:bCs/>
+                <w:color w:val="212121"/>
+                <w:sz w:val="24"/>
+                <w:szCs w:val="24"/>
+                <w:highlight w:val="white"/>
+              </w:rPr>
+              <w:t>String</w:t>
+            </w:r>
+          </w:p>
+        </w:tc>
+        <w:tc>
+          <w:tcPr>
+            <w:tcW w:w="4672" w:type="dxa"/>
+          </w:tcPr>
+          <w:p>
+            <w:pPr>
+              <w:pStyle w:val="ListParagraph"/>
+              <w:numPr>
+                <w:ilvl w:val="0"/>
+                <w:numId w:val="6"/>
+              </w:numPr>
+              <w:jc w:val="both"/>
+              <w:rPr>
+                <w:rFonts w:ascii="Times New Roman" w:eastAsia="Times New Roman" w:hAnsi="Times New Roman" w:cs="Times New Roman"/>
+                <w:sz w:val="24"/>
+                <w:szCs w:val="24"/>
+              </w:rPr>
+            </w:pPr>
+            <w:r>
+              <w:rPr>
+                <w:rFonts w:ascii="Times New Roman" w:eastAsia="Times New Roman" w:hAnsi="Times New Roman" w:cs="Times New Roman"/>
+                <w:sz w:val="24"/>
+                <w:szCs w:val="24"/>
+              </w:rPr>
+              <w:t>Invalid Image</w:t>
+            </w:r>
+          </w:p>
+          <w:p>
+            <w:pPr>
+              <w:pStyle w:val="ListParagraph"/>
+              <w:numPr>
+                <w:ilvl w:val="0"/>
+                <w:numId w:val="6"/>
+              </w:numPr>
+              <w:jc w:val="both"/>
+              <w:rPr>
+                <w:rFonts w:ascii="Times New Roman" w:eastAsia="Times New Roman" w:hAnsi="Times New Roman" w:cs="Times New Roman"/>
+                <w:sz w:val="24"/>
+                <w:szCs w:val="24"/>
+              </w:rPr>
+            </w:pPr>
+            <w:r>
+              <w:rPr>
+                <w:rFonts w:ascii="Times New Roman" w:eastAsia="Times New Roman" w:hAnsi="Times New Roman" w:cs="Times New Roman"/>
+                <w:sz w:val="24"/>
+                <w:szCs w:val="24"/>
+              </w:rPr>
+              <w:t>Valid Image</w:t>
+            </w:r>
+          </w:p>
+          <w:p>
+            <w:pPr>
+              <w:pStyle w:val="ListParagraph"/>
+              <w:numPr>
+                <w:ilvl w:val="0"/>
+                <w:numId w:val="6"/>
+              </w:numPr>
+              <w:jc w:val="both"/>
+              <w:rPr>
+                <w:rFonts w:ascii="Times New Roman" w:eastAsia="Times New Roman" w:hAnsi="Times New Roman" w:cs="Times New Roman"/>
+                <w:sz w:val="24"/>
+                <w:szCs w:val="24"/>
+              </w:rPr>
+            </w:pPr>
+            <w:r>
+              <w:rPr>
+                <w:rFonts w:ascii="Times New Roman" w:eastAsia="Times New Roman" w:hAnsi="Times New Roman" w:cs="Times New Roman"/>
+                <w:sz w:val="24"/>
+                <w:szCs w:val="24"/>
+              </w:rPr>
+              <w:t>Full Scan Image</w:t>
+            </w:r>
+          </w:p>
+          <w:p>
+            <w:pPr>
+              <w:pStyle w:val="ListParagraph"/>
+              <w:numPr>
+                <w:ilvl w:val="0"/>
+                <w:numId w:val="6"/>
+              </w:numPr>
+              <w:jc w:val="both"/>
+              <w:rPr>
+                <w:rFonts w:ascii="Times New Roman" w:eastAsia="Times New Roman" w:hAnsi="Times New Roman" w:cs="Times New Roman"/>
+                <w:sz w:val="24"/>
+                <w:szCs w:val="24"/>
+              </w:rPr>
+            </w:pPr>
+            <w:r>
+              <w:rPr>
+                <w:rFonts w:ascii="Times New Roman" w:eastAsia="Times New Roman" w:hAnsi="Times New Roman" w:cs="Times New Roman"/>
+                <w:sz w:val="24"/>
+                <w:szCs w:val="24"/>
+              </w:rPr>
+              <w:t>Blur Image</w:t>
+            </w:r>
+          </w:p>
+          <w:p>
+            <w:pPr>
+              <w:pStyle w:val="ListParagraph"/>
+              <w:numPr>
+                <w:ilvl w:val="0"/>
+                <w:numId w:val="6"/>
+              </w:numPr>
+              <w:jc w:val="both"/>
+              <w:rPr>
+                <w:rFonts w:ascii="Times New Roman" w:eastAsia="Times New Roman" w:hAnsi="Times New Roman" w:cs="Times New Roman"/>
+                <w:sz w:val="24"/>
+                <w:szCs w:val="24"/>
+              </w:rPr>
+            </w:pPr>
+            <w:r>
+              <w:rPr>
+                <w:rFonts w:ascii="Times New Roman" w:eastAsia="Times New Roman" w:hAnsi="Times New Roman" w:cs="Times New Roman"/>
+                <w:sz w:val="24"/>
+                <w:szCs w:val="24"/>
+              </w:rPr>
+              <w:t>Blur Signature</w:t>
+            </w:r>
+          </w:p>
+          <w:p>
+            <w:pPr>
+              <w:pStyle w:val="ListParagraph"/>
+              <w:numPr>
+                <w:ilvl w:val="0"/>
+                <w:numId w:val="6"/>
+              </w:numPr>
+              <w:jc w:val="both"/>
+              <w:rPr>
+                <w:rFonts w:ascii="Times New Roman" w:eastAsia="Times New Roman" w:hAnsi="Times New Roman" w:cs="Times New Roman"/>
+                <w:sz w:val="24"/>
+                <w:szCs w:val="24"/>
+              </w:rPr>
+            </w:pPr>
+            <w:r>
+              <w:rPr>
+                <w:rFonts w:ascii="Times New Roman" w:eastAsia="Times New Roman" w:hAnsi="Times New Roman" w:cs="Times New Roman"/>
+                <w:sz w:val="24"/>
+                <w:szCs w:val="24"/>
+              </w:rPr>
+              <w:t>Invalid Signature</w:t>
+            </w:r>
+          </w:p>
+          <w:p>
+            <w:pPr>
+              <w:pStyle w:val="ListParagraph"/>
+              <w:numPr>
+                <w:ilvl w:val="0"/>
+                <w:numId w:val="6"/>
+              </w:numPr>
+              <w:jc w:val="both"/>
+              <w:rPr>
+                <w:rFonts w:ascii="Times New Roman" w:eastAsia="Times New Roman" w:hAnsi="Times New Roman" w:cs="Times New Roman"/>
+                <w:sz w:val="24"/>
+                <w:szCs w:val="24"/>
+              </w:rPr>
+            </w:pPr>
+            <w:r>
+              <w:rPr>
+                <w:rFonts w:ascii="Times New Roman" w:eastAsia="Times New Roman" w:hAnsi="Times New Roman" w:cs="Times New Roman"/>
+                <w:sz w:val="24"/>
+                <w:szCs w:val="24"/>
+              </w:rPr>
+              <w:t>Valid Signature</w:t>
+            </w:r>
+          </w:p>
+          <w:p>
+            <w:pPr>
+              <w:pStyle w:val="ListParagraph"/>
+              <w:numPr>
+                <w:ilvl w:val="0"/>
+                <w:numId w:val="6"/>
+              </w:numPr>
+              <w:jc w:val="both"/>
+              <w:rPr>
+                <w:rFonts w:ascii="Times New Roman" w:eastAsia="Times New Roman" w:hAnsi="Times New Roman" w:cs="Times New Roman"/>
+                <w:sz w:val="24"/>
+                <w:szCs w:val="24"/>
+              </w:rPr>
+            </w:pPr>
+            <w:r>
+              <w:rPr>
+                <w:rFonts w:ascii="Times New Roman" w:eastAsia="Times New Roman" w:hAnsi="Times New Roman" w:cs="Times New Roman"/>
+                <w:sz w:val="24"/>
+                <w:szCs w:val="24"/>
+              </w:rPr>
+              <w:t>Full Scan Signature</w:t>
+            </w:r>
+          </w:p>
+        </w:tc>
+      </w:tr>
     </w:tbl>
-    <w:p>
-      <w:pPr>
-        <w:jc w:val="both"/>
-        <w:rPr>
-          <w:rFonts w:ascii="Times New Roman" w:eastAsia="Times New Roman" w:hAnsi="Times New Roman" w:cs="Times New Roman"/>
-          <w:b/>
-          <w:color w:val="212121"/>
-          <w:sz w:val="24"/>
-          <w:szCs w:val="24"/>
-          <w:highlight w:val="white"/>
-        </w:rPr>
-      </w:pPr>
-    </w:p>
-    <w:p>
-      <w:pPr>
-        <w:jc w:val="both"/>
-        <w:rPr>
-          <w:rFonts w:ascii="Times New Roman" w:eastAsia="Times New Roman" w:hAnsi="Times New Roman" w:cs="Times New Roman"/>
-          <w:b/>
-          <w:sz w:val="24"/>
-          <w:szCs w:val="24"/>
-        </w:rPr>
-      </w:pPr>
-    </w:p>
-    <w:p>
-      <w:pPr>
-        <w:jc w:val="both"/>
-        <w:rPr>
-          <w:rFonts w:ascii="Times New Roman" w:eastAsia="Times New Roman" w:hAnsi="Times New Roman" w:cs="Times New Roman"/>
-          <w:b/>
-          <w:sz w:val="24"/>
-          <w:szCs w:val="24"/>
-        </w:rPr>
-      </w:pPr>
-    </w:p>
-    <w:p>
-      <w:pPr>
-        <w:jc w:val="both"/>
-        <w:rPr>
-          <w:rFonts w:ascii="Times New Roman" w:eastAsia="Times New Roman" w:hAnsi="Times New Roman" w:cs="Times New Roman"/>
-          <w:b/>
-          <w:sz w:val="24"/>
-          <w:szCs w:val="24"/>
-        </w:rPr>
-      </w:pPr>
-    </w:p>
-    <w:p>
-      <w:pPr>
-        <w:jc w:val="both"/>
-        <w:rPr>
-          <w:rFonts w:ascii="Times New Roman" w:eastAsia="Times New Roman" w:hAnsi="Times New Roman" w:cs="Times New Roman"/>
-          <w:b/>
-          <w:sz w:val="24"/>
-          <w:szCs w:val="24"/>
-        </w:rPr>
-      </w:pPr>
-    </w:p>
-    <w:p>
-      <w:pPr>
-        <w:jc w:val="both"/>
-        <w:rPr>
-          <w:rFonts w:ascii="Times New Roman" w:eastAsia="Times New Roman" w:hAnsi="Times New Roman" w:cs="Times New Roman"/>
-          <w:b/>
-          <w:sz w:val="24"/>
-          <w:szCs w:val="24"/>
-        </w:rPr>
-      </w:pPr>
-    </w:p>
-    <w:p>
-      <w:pPr>
-        <w:jc w:val="both"/>
-        <w:rPr>
-          <w:rFonts w:ascii="Times New Roman" w:eastAsia="Times New Roman" w:hAnsi="Times New Roman" w:cs="Times New Roman"/>
-          <w:b/>
-          <w:sz w:val="24"/>
-          <w:szCs w:val="24"/>
-        </w:rPr>
-      </w:pPr>
-    </w:p>
     <w:p>
       <w:pPr>
         <w:jc w:val="both"/>
@@ -6584,6 +6671,14 @@
         </w:rPr>
         <w:t xml:space="preserve">    "type": "sign",</w:t>
       </w:r>
+      <w:r>
+        <w:rPr>
+          <w:rFonts w:ascii="Times New Roman" w:eastAsia="Times New Roman" w:hAnsi="Times New Roman" w:cs="Times New Roman"/>
+          <w:sz w:val="24"/>
+          <w:szCs w:val="24"/>
+        </w:rPr>
+        <w:t xml:space="preserve"> </w:t>
+      </w:r>
     </w:p>
     <w:p>
       <w:pPr>
@@ -6603,25 +6698,55 @@
           <w:sz w:val="24"/>
           <w:szCs w:val="24"/>
         </w:rPr>
-        <w:t xml:space="preserve">    "</w:t>
-      </w:r>
-      <w:proofErr w:type="spellStart"/>
-      <w:r>
-        <w:rPr>
-          <w:rFonts w:ascii="Times New Roman" w:eastAsia="Times New Roman" w:hAnsi="Times New Roman" w:cs="Times New Roman"/>
-          <w:sz w:val="24"/>
-          <w:szCs w:val="24"/>
-        </w:rPr>
-        <w:t>uid</w:t>
-      </w:r>
-      <w:proofErr w:type="spellEnd"/>
-      <w:r>
-        <w:rPr>
-          <w:rFonts w:ascii="Times New Roman" w:eastAsia="Times New Roman" w:hAnsi="Times New Roman" w:cs="Times New Roman"/>
-          <w:sz w:val="24"/>
-          <w:szCs w:val="24"/>
-        </w:rPr>
-        <w:t>": "0370d2b7-e379-11ed-a2f9-005056c00008"</w:t>
+        <w:t xml:space="preserve">    </w:t>
+      </w:r>
+      <w:r>
+        <w:rPr>
+          <w:rFonts w:ascii="Times New Roman" w:eastAsia="Times New Roman" w:hAnsi="Times New Roman" w:cs="Times New Roman"/>
+          <w:sz w:val="24"/>
+          <w:szCs w:val="24"/>
+        </w:rPr>
+        <w:t>"</w:t>
+      </w:r>
+      <w:r>
+        <w:rPr>
+          <w:rFonts w:ascii="Times New Roman" w:eastAsia="Times New Roman" w:hAnsi="Times New Roman" w:cs="Times New Roman"/>
+          <w:sz w:val="24"/>
+          <w:szCs w:val="24"/>
+        </w:rPr>
+        <w:t>r</w:t>
+      </w:r>
+      <w:r>
+        <w:rPr>
+          <w:rFonts w:ascii="Times New Roman" w:eastAsia="Times New Roman" w:hAnsi="Times New Roman" w:cs="Times New Roman"/>
+          <w:sz w:val="24"/>
+          <w:szCs w:val="24"/>
+        </w:rPr>
+        <w:t>emarks</w:t>
+      </w:r>
+      <w:r>
+        <w:rPr>
+          <w:rFonts w:ascii="Times New Roman" w:eastAsia="Times New Roman" w:hAnsi="Times New Roman" w:cs="Times New Roman"/>
+          <w:sz w:val="24"/>
+          <w:szCs w:val="24"/>
+        </w:rPr>
+        <w:t>": "</w:t>
+      </w:r>
+      <w:r>
+        <w:rPr>
+          <w:rFonts w:ascii="Times New Roman" w:eastAsia="Times New Roman" w:hAnsi="Times New Roman" w:cs="Times New Roman"/>
+          <w:sz w:val="24"/>
+          <w:szCs w:val="24"/>
+        </w:rPr>
+        <w:t>Valid Image</w:t>
+      </w:r>
+      <w:r>
+        <w:rPr>
+          <w:rFonts w:ascii="Times New Roman" w:eastAsia="Times New Roman" w:hAnsi="Times New Roman" w:cs="Times New Roman"/>
+          <w:sz w:val="24"/>
+          <w:szCs w:val="24"/>
+        </w:rPr>
+        <w:t>",</w:t>
       </w:r>
     </w:p>
     <w:p>
@@ -6642,6 +6767,45 @@
           <w:sz w:val="24"/>
           <w:szCs w:val="24"/>
         </w:rPr>
+        <w:t xml:space="preserve">    "</w:t>
+      </w:r>
+      <w:proofErr w:type="spellStart"/>
+      <w:r>
+        <w:rPr>
+          <w:rFonts w:ascii="Times New Roman" w:eastAsia="Times New Roman" w:hAnsi="Times New Roman" w:cs="Times New Roman"/>
+          <w:sz w:val="24"/>
+          <w:szCs w:val="24"/>
+        </w:rPr>
+        <w:t>uid</w:t>
+      </w:r>
+      <w:proofErr w:type="spellEnd"/>
+      <w:r>
+        <w:rPr>
+          <w:rFonts w:ascii="Times New Roman" w:eastAsia="Times New Roman" w:hAnsi="Times New Roman" w:cs="Times New Roman"/>
+          <w:sz w:val="24"/>
+          <w:szCs w:val="24"/>
+        </w:rPr>
+        <w:t>": "0370d2b7-e379-11ed-a2f9-005056c00008"</w:t>
+      </w:r>
+    </w:p>
+    <w:p>
+      <w:pPr>
+        <w:shd w:val="clear" w:color="auto" w:fill="FFFFFE"/>
+        <w:spacing w:line="360" w:lineRule="auto"/>
+        <w:ind w:left="720"/>
+        <w:jc w:val="both"/>
+        <w:rPr>
+          <w:rFonts w:ascii="Times New Roman" w:eastAsia="Times New Roman" w:hAnsi="Times New Roman" w:cs="Times New Roman"/>
+          <w:sz w:val="24"/>
+          <w:szCs w:val="24"/>
+        </w:rPr>
+      </w:pPr>
+      <w:r>
+        <w:rPr>
+          <w:rFonts w:ascii="Times New Roman" w:eastAsia="Times New Roman" w:hAnsi="Times New Roman" w:cs="Times New Roman"/>
+          <w:sz w:val="24"/>
+          <w:szCs w:val="24"/>
+        </w:rPr>
         <w:t>}</w:t>
       </w:r>
     </w:p>
@@ -6711,9 +6875,9 @@
           <w:szCs w:val="24"/>
         </w:rPr>
         <w:drawing>
-          <wp:inline distT="114300" distB="114300" distL="114300" distR="114300" wp14:anchorId="6C4159BE" wp14:editId="36B870D4">
-            <wp:extent cx="5033645" cy="3116580"/>
-            <wp:effectExtent l="0" t="0" r="0" b="7620"/>
+          <wp:inline distT="114300" distB="114300" distL="114300" distR="114300" wp14:anchorId="6C4159BE" wp14:editId="4B430AB9">
+            <wp:extent cx="4942205" cy="3093720"/>
+            <wp:effectExtent l="0" t="0" r="0" b="0"/>
             <wp:docPr id="3" name="image7.png"/>
             <wp:cNvGraphicFramePr/>
             <a:graphic xmlns:a="http://schemas.openxmlformats.org/drawingml/2006/main">
@@ -6733,7 +6897,7 @@
                   <pic:spPr>
                     <a:xfrm>
                       <a:off x="0" y="0"/>
-                      <a:ext cx="5048527" cy="3125794"/>
+                      <a:ext cx="4956824" cy="3102871"/>
                     </a:xfrm>
                     <a:prstGeom prst="rect">
                       <a:avLst/>
@@ -6749,26 +6913,6 @@
     </w:p>
     <w:p>
       <w:pPr>
-        <w:rPr>
-          <w:rFonts w:ascii="Times New Roman" w:eastAsia="Times New Roman" w:hAnsi="Times New Roman" w:cs="Times New Roman"/>
-          <w:b/>
-          <w:sz w:val="24"/>
-          <w:szCs w:val="24"/>
-        </w:rPr>
-      </w:pPr>
-    </w:p>
-    <w:p>
-      <w:pPr>
-        <w:rPr>
-          <w:rFonts w:ascii="Times New Roman" w:eastAsia="Times New Roman" w:hAnsi="Times New Roman" w:cs="Times New Roman"/>
-          <w:b/>
-          <w:sz w:val="24"/>
-          <w:szCs w:val="24"/>
-        </w:rPr>
-      </w:pPr>
-    </w:p>
-    <w:p>
-      <w:pPr>
         <w:jc w:val="center"/>
         <w:rPr>
           <w:rFonts w:ascii="Times New Roman" w:eastAsia="Times New Roman" w:hAnsi="Times New Roman" w:cs="Times New Roman"/>
@@ -6938,16 +7082,7 @@
           <w:sz w:val="24"/>
           <w:szCs w:val="24"/>
         </w:rPr>
-        <w:t>(</w:t>
-      </w:r>
-      <w:proofErr w:type="gramStart"/>
-      <w:r>
-        <w:rPr>
-          <w:rFonts w:ascii="Times New Roman" w:eastAsia="Times New Roman" w:hAnsi="Times New Roman" w:cs="Times New Roman"/>
-          <w:sz w:val="24"/>
-          <w:szCs w:val="24"/>
-        </w:rPr>
-        <w:t>).</w:t>
+        <w:t>().</w:t>
       </w:r>
       <w:proofErr w:type="spellStart"/>
       <w:r>
@@ -6959,7 +7094,6 @@
         <w:t>newBuilder</w:t>
       </w:r>
       <w:proofErr w:type="spellEnd"/>
-      <w:proofErr w:type="gramEnd"/>
       <w:r>
         <w:rPr>
           <w:rFonts w:ascii="Times New Roman" w:eastAsia="Times New Roman" w:hAnsi="Times New Roman" w:cs="Times New Roman"/>
@@ -7124,25 +7258,7 @@
           <w:sz w:val="24"/>
           <w:szCs w:val="24"/>
         </w:rPr>
-        <w:t>\": \"D:/Projects/py-ValidateImageAPI/static/images/detecting_blur_result_006.jpg\", \"id\": \"TS-2023454\</w:t>
-      </w:r>
-      <w:proofErr w:type="gramStart"/>
-      <w:r>
-        <w:rPr>
-          <w:rFonts w:ascii="Times New Roman" w:eastAsia="Times New Roman" w:hAnsi="Times New Roman" w:cs="Times New Roman"/>
-          <w:sz w:val="24"/>
-          <w:szCs w:val="24"/>
-        </w:rPr>
-        <w:t>",  \</w:t>
-      </w:r>
-      <w:proofErr w:type="gramEnd"/>
-      <w:r>
-        <w:rPr>
-          <w:rFonts w:ascii="Times New Roman" w:eastAsia="Times New Roman" w:hAnsi="Times New Roman" w:cs="Times New Roman"/>
-          <w:sz w:val="24"/>
-          <w:szCs w:val="24"/>
-        </w:rPr>
-        <w:t>"</w:t>
+        <w:t>\": \"D:/Projects/py-ValidateImageAPI/static/images/detecting_blur_result_006.jpg\", \"id\": \"TS-2023454\",  \"</w:t>
       </w:r>
       <w:proofErr w:type="spellStart"/>
       <w:r>
@@ -7270,25 +7386,7 @@
           <w:sz w:val="24"/>
           <w:szCs w:val="24"/>
         </w:rPr>
-        <w:t>"</w:t>
-      </w:r>
-      <w:proofErr w:type="gramStart"/>
-      <w:r>
-        <w:rPr>
-          <w:rFonts w:ascii="Times New Roman" w:eastAsia="Times New Roman" w:hAnsi="Times New Roman" w:cs="Times New Roman"/>
-          <w:sz w:val="24"/>
-          <w:szCs w:val="24"/>
-        </w:rPr>
-        <w:t>) .method</w:t>
-      </w:r>
-      <w:proofErr w:type="gramEnd"/>
-      <w:r>
-        <w:rPr>
-          <w:rFonts w:ascii="Times New Roman" w:eastAsia="Times New Roman" w:hAnsi="Times New Roman" w:cs="Times New Roman"/>
-          <w:sz w:val="24"/>
-          <w:szCs w:val="24"/>
-        </w:rPr>
-        <w:t>("POST", body) .</w:t>
+        <w:t>") .method("POST", body) .</w:t>
       </w:r>
       <w:proofErr w:type="spellStart"/>
       <w:r>
@@ -7365,7 +7463,6 @@
         <w:t xml:space="preserve"> = </w:t>
       </w:r>
       <w:proofErr w:type="spellStart"/>
-      <w:proofErr w:type="gramStart"/>
       <w:r>
         <w:rPr>
           <w:rFonts w:ascii="Times New Roman" w:eastAsia="Times New Roman" w:hAnsi="Times New Roman" w:cs="Times New Roman"/>
@@ -7375,7 +7472,6 @@
         <w:t>client.newCall</w:t>
       </w:r>
       <w:proofErr w:type="spellEnd"/>
-      <w:proofErr w:type="gramEnd"/>
       <w:r>
         <w:rPr>
           <w:rFonts w:ascii="Times New Roman" w:eastAsia="Times New Roman" w:hAnsi="Times New Roman" w:cs="Times New Roman"/>
@@ -7557,25 +7653,7 @@
           <w:sz w:val="24"/>
           <w:szCs w:val="24"/>
         </w:rPr>
-        <w:t xml:space="preserve">  </w:t>
-      </w:r>
-      <w:proofErr w:type="gramStart"/>
-      <w:r>
-        <w:rPr>
-          <w:rFonts w:ascii="Times New Roman" w:eastAsia="Times New Roman" w:hAnsi="Times New Roman" w:cs="Times New Roman"/>
-          <w:sz w:val="24"/>
-          <w:szCs w:val="24"/>
-        </w:rPr>
-        <w:t>.header</w:t>
-      </w:r>
-      <w:proofErr w:type="gramEnd"/>
-      <w:r>
-        <w:rPr>
-          <w:rFonts w:ascii="Times New Roman" w:eastAsia="Times New Roman" w:hAnsi="Times New Roman" w:cs="Times New Roman"/>
-          <w:sz w:val="24"/>
-          <w:szCs w:val="24"/>
-        </w:rPr>
-        <w:t>("Content-Type", "application/</w:t>
+        <w:t xml:space="preserve">  .header("Content-Type", "application/</w:t>
       </w:r>
       <w:proofErr w:type="spellStart"/>
       <w:r>
@@ -7867,25 +7945,7 @@
           <w:sz w:val="24"/>
           <w:szCs w:val="24"/>
         </w:rPr>
-        <w:t xml:space="preserve"> </w:t>
-      </w:r>
-      <w:proofErr w:type="gramStart"/>
-      <w:r>
-        <w:rPr>
-          <w:rFonts w:ascii="Times New Roman" w:eastAsia="Times New Roman" w:hAnsi="Times New Roman" w:cs="Times New Roman"/>
-          <w:sz w:val="24"/>
-          <w:szCs w:val="24"/>
-        </w:rPr>
-        <w:t>Headers(</w:t>
-      </w:r>
-      <w:proofErr w:type="gramEnd"/>
-      <w:r>
-        <w:rPr>
-          <w:rFonts w:ascii="Times New Roman" w:eastAsia="Times New Roman" w:hAnsi="Times New Roman" w:cs="Times New Roman"/>
-          <w:sz w:val="24"/>
-          <w:szCs w:val="24"/>
-        </w:rPr>
-        <w:t>);</w:t>
+        <w:t xml:space="preserve"> Headers();</w:t>
       </w:r>
     </w:p>
     <w:p>
@@ -8347,23 +8407,13 @@
           <w:szCs w:val="24"/>
         </w:rPr>
       </w:pPr>
-      <w:proofErr w:type="gramStart"/>
-      <w:r>
-        <w:rPr>
-          <w:rFonts w:ascii="Times New Roman" w:eastAsia="Times New Roman" w:hAnsi="Times New Roman" w:cs="Times New Roman"/>
-          <w:sz w:val="24"/>
-          <w:szCs w:val="24"/>
-        </w:rPr>
-        <w:t>fetch(</w:t>
-      </w:r>
-      <w:proofErr w:type="gramEnd"/>
-      <w:r>
-        <w:rPr>
-          <w:rFonts w:ascii="Times New Roman" w:eastAsia="Times New Roman" w:hAnsi="Times New Roman" w:cs="Times New Roman"/>
-          <w:sz w:val="24"/>
-          <w:szCs w:val="24"/>
-        </w:rPr>
-        <w:t>"http://127.0.0.1:5001/</w:t>
+      <w:r>
+        <w:rPr>
+          <w:rFonts w:ascii="Times New Roman" w:eastAsia="Times New Roman" w:hAnsi="Times New Roman" w:cs="Times New Roman"/>
+          <w:sz w:val="24"/>
+          <w:szCs w:val="24"/>
+        </w:rPr>
+        <w:t>fetch("http://127.0.0.1:5001/</w:t>
       </w:r>
       <w:proofErr w:type="spellStart"/>
       <w:r>
@@ -8419,16 +8469,7 @@
           <w:sz w:val="24"/>
           <w:szCs w:val="24"/>
         </w:rPr>
-        <w:t xml:space="preserve">  </w:t>
-      </w:r>
-      <w:proofErr w:type="gramStart"/>
-      <w:r>
-        <w:rPr>
-          <w:rFonts w:ascii="Times New Roman" w:eastAsia="Times New Roman" w:hAnsi="Times New Roman" w:cs="Times New Roman"/>
-          <w:sz w:val="24"/>
-          <w:szCs w:val="24"/>
-        </w:rPr>
-        <w:t>.</w:t>
+        <w:t xml:space="preserve">  .</w:t>
       </w:r>
       <w:r>
         <w:rPr>
@@ -8439,7 +8480,6 @@
         </w:rPr>
         <w:t>then</w:t>
       </w:r>
-      <w:proofErr w:type="gramEnd"/>
       <w:r>
         <w:rPr>
           <w:rFonts w:ascii="Times New Roman" w:eastAsia="Times New Roman" w:hAnsi="Times New Roman" w:cs="Times New Roman"/>
@@ -8501,16 +8541,7 @@
           <w:sz w:val="24"/>
           <w:szCs w:val="24"/>
         </w:rPr>
-        <w:t xml:space="preserve">  </w:t>
-      </w:r>
-      <w:proofErr w:type="gramStart"/>
-      <w:r>
-        <w:rPr>
-          <w:rFonts w:ascii="Times New Roman" w:eastAsia="Times New Roman" w:hAnsi="Times New Roman" w:cs="Times New Roman"/>
-          <w:sz w:val="24"/>
-          <w:szCs w:val="24"/>
-        </w:rPr>
-        <w:t>.</w:t>
+        <w:t xml:space="preserve">  .</w:t>
       </w:r>
       <w:r>
         <w:rPr>
@@ -8521,7 +8552,6 @@
         </w:rPr>
         <w:t>then</w:t>
       </w:r>
-      <w:proofErr w:type="gramEnd"/>
       <w:r>
         <w:rPr>
           <w:rFonts w:ascii="Times New Roman" w:eastAsia="Times New Roman" w:hAnsi="Times New Roman" w:cs="Times New Roman"/>
@@ -8582,16 +8612,7 @@
           <w:sz w:val="24"/>
           <w:szCs w:val="24"/>
         </w:rPr>
-        <w:t xml:space="preserve">  </w:t>
-      </w:r>
-      <w:proofErr w:type="gramStart"/>
-      <w:r>
-        <w:rPr>
-          <w:rFonts w:ascii="Times New Roman" w:eastAsia="Times New Roman" w:hAnsi="Times New Roman" w:cs="Times New Roman"/>
-          <w:sz w:val="24"/>
-          <w:szCs w:val="24"/>
-        </w:rPr>
-        <w:t>.</w:t>
+        <w:t xml:space="preserve">  .</w:t>
       </w:r>
       <w:r>
         <w:rPr>
@@ -8602,7 +8623,6 @@
         </w:rPr>
         <w:t>catch</w:t>
       </w:r>
-      <w:proofErr w:type="gramEnd"/>
       <w:r>
         <w:rPr>
           <w:rFonts w:ascii="Times New Roman" w:eastAsia="Times New Roman" w:hAnsi="Times New Roman" w:cs="Times New Roman"/>
@@ -8812,19 +8832,9 @@
           <w:sz w:val="24"/>
           <w:szCs w:val="24"/>
         </w:rPr>
-        <w:t xml:space="preserve"> </w:t>
-      </w:r>
-      <w:proofErr w:type="gramStart"/>
-      <w:r>
-        <w:rPr>
-          <w:rFonts w:ascii="Times New Roman" w:eastAsia="Times New Roman" w:hAnsi="Times New Roman" w:cs="Times New Roman"/>
-          <w:sz w:val="24"/>
-          <w:szCs w:val="24"/>
-        </w:rPr>
-        <w:t>{  "</w:t>
+        <w:t xml:space="preserve"> {  "</w:t>
       </w:r>
       <w:proofErr w:type="spellStart"/>
-      <w:proofErr w:type="gramEnd"/>
       <w:r>
         <w:rPr>
           <w:rFonts w:ascii="Times New Roman" w:eastAsia="Times New Roman" w:hAnsi="Times New Roman" w:cs="Times New Roman"/>
@@ -8878,25 +8888,7 @@
           <w:sz w:val="24"/>
           <w:szCs w:val="24"/>
         </w:rPr>
-        <w:t xml:space="preserve">  "method": "POST</w:t>
-      </w:r>
-      <w:proofErr w:type="gramStart"/>
-      <w:r>
-        <w:rPr>
-          <w:rFonts w:ascii="Times New Roman" w:eastAsia="Times New Roman" w:hAnsi="Times New Roman" w:cs="Times New Roman"/>
-          <w:sz w:val="24"/>
-          <w:szCs w:val="24"/>
-        </w:rPr>
-        <w:t>",  "</w:t>
-      </w:r>
-      <w:proofErr w:type="gramEnd"/>
-      <w:r>
-        <w:rPr>
-          <w:rFonts w:ascii="Times New Roman" w:eastAsia="Times New Roman" w:hAnsi="Times New Roman" w:cs="Times New Roman"/>
-          <w:sz w:val="24"/>
-          <w:szCs w:val="24"/>
-        </w:rPr>
-        <w:t>headers": {</w:t>
+        <w:t xml:space="preserve">  "method": "POST",  "headers": {</w:t>
       </w:r>
     </w:p>
     <w:p>
@@ -8954,25 +8946,7 @@
           <w:sz w:val="24"/>
           <w:szCs w:val="24"/>
         </w:rPr>
-        <w:t xml:space="preserve">  </w:t>
-      </w:r>
-      <w:proofErr w:type="gramStart"/>
-      <w:r>
-        <w:rPr>
-          <w:rFonts w:ascii="Times New Roman" w:eastAsia="Times New Roman" w:hAnsi="Times New Roman" w:cs="Times New Roman"/>
-          <w:sz w:val="24"/>
-          <w:szCs w:val="24"/>
-        </w:rPr>
-        <w:t>},  "</w:t>
-      </w:r>
-      <w:proofErr w:type="gramEnd"/>
-      <w:r>
-        <w:rPr>
-          <w:rFonts w:ascii="Times New Roman" w:eastAsia="Times New Roman" w:hAnsi="Times New Roman" w:cs="Times New Roman"/>
-          <w:sz w:val="24"/>
-          <w:szCs w:val="24"/>
-        </w:rPr>
-        <w:t xml:space="preserve">data": </w:t>
+        <w:t xml:space="preserve">  },  "data": </w:t>
       </w:r>
       <w:proofErr w:type="spellStart"/>
       <w:r>
@@ -9057,25 +9031,7 @@
           <w:sz w:val="24"/>
           <w:szCs w:val="24"/>
         </w:rPr>
-        <w:t xml:space="preserve">    "id": "TS-2023454</w:t>
-      </w:r>
-      <w:proofErr w:type="gramStart"/>
-      <w:r>
-        <w:rPr>
-          <w:rFonts w:ascii="Times New Roman" w:eastAsia="Times New Roman" w:hAnsi="Times New Roman" w:cs="Times New Roman"/>
-          <w:sz w:val="24"/>
-          <w:szCs w:val="24"/>
-        </w:rPr>
-        <w:t xml:space="preserve">",   </w:t>
-      </w:r>
-      <w:proofErr w:type="gramEnd"/>
-      <w:r>
-        <w:rPr>
-          <w:rFonts w:ascii="Times New Roman" w:eastAsia="Times New Roman" w:hAnsi="Times New Roman" w:cs="Times New Roman"/>
-          <w:sz w:val="24"/>
-          <w:szCs w:val="24"/>
-        </w:rPr>
-        <w:t xml:space="preserve"> "</w:t>
+        <w:t xml:space="preserve">    "id": "TS-2023454",    "</w:t>
       </w:r>
       <w:proofErr w:type="spellStart"/>
       <w:r>
@@ -9185,23 +9141,13 @@
           <w:szCs w:val="24"/>
         </w:rPr>
       </w:pPr>
-      <w:proofErr w:type="gramStart"/>
-      <w:r>
-        <w:rPr>
-          <w:rFonts w:ascii="Times New Roman" w:eastAsia="Times New Roman" w:hAnsi="Times New Roman" w:cs="Times New Roman"/>
-          <w:sz w:val="24"/>
-          <w:szCs w:val="24"/>
-        </w:rPr>
-        <w:t>$.ajax</w:t>
-      </w:r>
-      <w:proofErr w:type="gramEnd"/>
-      <w:r>
-        <w:rPr>
-          <w:rFonts w:ascii="Times New Roman" w:eastAsia="Times New Roman" w:hAnsi="Times New Roman" w:cs="Times New Roman"/>
-          <w:sz w:val="24"/>
-          <w:szCs w:val="24"/>
-        </w:rPr>
-        <w:t>(settings).done(</w:t>
+      <w:r>
+        <w:rPr>
+          <w:rFonts w:ascii="Times New Roman" w:eastAsia="Times New Roman" w:hAnsi="Times New Roman" w:cs="Times New Roman"/>
+          <w:sz w:val="24"/>
+          <w:szCs w:val="24"/>
+        </w:rPr>
+        <w:t>$.ajax(settings).done(</w:t>
       </w:r>
       <w:r>
         <w:rPr>
@@ -9564,7 +9510,6 @@
         <w:t xml:space="preserve">payload = </w:t>
       </w:r>
       <w:proofErr w:type="spellStart"/>
-      <w:proofErr w:type="gramStart"/>
       <w:r>
         <w:rPr>
           <w:rFonts w:ascii="Times New Roman" w:eastAsia="Times New Roman" w:hAnsi="Times New Roman" w:cs="Times New Roman"/>
@@ -9574,7 +9519,6 @@
         <w:t>json.dumps</w:t>
       </w:r>
       <w:proofErr w:type="spellEnd"/>
-      <w:proofErr w:type="gramEnd"/>
       <w:r>
         <w:rPr>
           <w:rFonts w:ascii="Times New Roman" w:eastAsia="Times New Roman" w:hAnsi="Times New Roman" w:cs="Times New Roman"/>
@@ -9824,7 +9768,6 @@
         <w:t xml:space="preserve">response = </w:t>
       </w:r>
       <w:proofErr w:type="spellStart"/>
-      <w:proofErr w:type="gramStart"/>
       <w:r>
         <w:rPr>
           <w:rFonts w:ascii="Times New Roman" w:eastAsia="Times New Roman" w:hAnsi="Times New Roman" w:cs="Times New Roman"/>
@@ -9834,7 +9777,6 @@
         <w:t>requests.request</w:t>
       </w:r>
       <w:proofErr w:type="spellEnd"/>
-      <w:proofErr w:type="gramEnd"/>
       <w:r>
         <w:rPr>
           <w:rFonts w:ascii="Times New Roman" w:eastAsia="Times New Roman" w:hAnsi="Times New Roman" w:cs="Times New Roman"/>
@@ -10173,6 +10115,119 @@
 <file path=word/numbering.xml><?xml version="1.0" encoding="utf-8"?>
 <w:numbering xmlns:wpc="http://schemas.microsoft.com/office/word/2010/wordprocessingCanvas" xmlns:cx="http://schemas.microsoft.com/office/drawing/2014/chartex" xmlns:cx1="http://schemas.microsoft.com/office/drawing/2015/9/8/chartex" xmlns:cx2="http://schemas.microsoft.com/office/drawing/2015/10/21/chartex" xmlns:cx3="http://schemas.microsoft.com/office/drawing/2016/5/9/chartex" xmlns:cx4="http://schemas.microsoft.com/office/drawing/2016/5/10/chartex" xmlns:cx5="http://schemas.microsoft.com/office/drawing/2016/5/11/chartex" xmlns:cx6="http://schemas.microsoft.com/office/drawing/2016/5/12/chartex" xmlns:cx7="http://schemas.microsoft.com/office/drawing/2016/5/13/chartex" xmlns:cx8="http://schemas.microsoft.com/office/drawing/2016/5/14/chartex" xmlns:mc="http://schemas.openxmlformats.org/markup-compatibility/2006" xmlns:aink="http://schemas.microsoft.com/office/drawing/2016/ink" xmlns:am3d="http://schemas.microsoft.com/office/drawing/2017/model3d" xmlns:o="urn:schemas-microsoft-com:office:office" xmlns:oel="http://schemas.microsoft.com/office/2019/extlst" xmlns:r="http://schemas.openxmlformats.org/officeDocument/2006/relationships" xmlns:m="http://schemas.openxmlformats.org/officeDocument/2006/math" xmlns:v="urn:schemas-microsoft-com:vml" xmlns:wp14="http://schemas.microsoft.com/office/word/2010/wordprocessingDrawing" xmlns:wp="http://schemas.openxmlformats.org/drawingml/2006/wordprocessingDrawing" xmlns:w10="urn:schemas-microsoft-com:office:word" xmlns:w="http://schemas.openxmlformats.org/wordprocessingml/2006/main" xmlns:w14="http://schemas.microsoft.com/office/word/2010/wordml" xmlns:w15="http://schemas.microsoft.com/office/word/2012/wordml" xmlns:w16cex="http://schemas.microsoft.com/office/word/2018/wordml/cex" xmlns:w16cid="http://schemas.microsoft.com/office/word/2016/wordml/cid" xmlns:w16="http://schemas.microsoft.com/office/word/2018/wordml" xmlns:w16du="http://schemas.microsoft.com/office/word/2023/wordml/word16du" xmlns:w16sdtdh="http://schemas.microsoft.com/office/word/2020/wordml/sdtdatahash" xmlns:w16se="http://schemas.microsoft.com/office/word/2015/wordml/symex" xmlns:wpg="http://schemas.microsoft.com/office/word/2010/wordprocessingGroup" xmlns:wpi="http://schemas.microsoft.com/office/word/2010/wordprocessingInk" xmlns:wne="http://schemas.microsoft.com/office/word/2006/wordml" xmlns:wps="http://schemas.microsoft.com/office/word/2010/wordprocessingShape" mc:Ignorable="w14 w15 w16se w16cid w16 w16cex w16sdtdh wp14">
   <w:abstractNum w:abstractNumId="0" w15:restartNumberingAfterBreak="0">
+    <w:nsid w:val="04FD199F"/>
+    <w:multiLevelType w:val="hybridMultilevel"/>
+    <w:tmpl w:val="63342864"/>
+    <w:lvl w:ilvl="0" w:tplc="40090001">
+      <w:start w:val="1"/>
+      <w:numFmt w:val="bullet"/>
+      <w:lvlText w:val=""/>
+      <w:lvlJc w:val="left"/>
+      <w:pPr>
+        <w:ind w:left="720" w:hanging="360"/>
+      </w:pPr>
+      <w:rPr>
+        <w:rFonts w:ascii="Symbol" w:hAnsi="Symbol" w:hint="default"/>
+      </w:rPr>
+    </w:lvl>
+    <w:lvl w:ilvl="1" w:tplc="40090003" w:tentative="1">
+      <w:start w:val="1"/>
+      <w:numFmt w:val="bullet"/>
+      <w:lvlText w:val="o"/>
+      <w:lvlJc w:val="left"/>
+      <w:pPr>
+        <w:ind w:left="1440" w:hanging="360"/>
+      </w:pPr>
+      <w:rPr>
+        <w:rFonts w:ascii="Courier New" w:hAnsi="Courier New" w:cs="Courier New" w:hint="default"/>
+      </w:rPr>
+    </w:lvl>
+    <w:lvl w:ilvl="2" w:tplc="40090005" w:tentative="1">
+      <w:start w:val="1"/>
+      <w:numFmt w:val="bullet"/>
+      <w:lvlText w:val=""/>
+      <w:lvlJc w:val="left"/>
+      <w:pPr>
+        <w:ind w:left="2160" w:hanging="360"/>
+      </w:pPr>
+      <w:rPr>
+        <w:rFonts w:ascii="Wingdings" w:hAnsi="Wingdings" w:hint="default"/>
+      </w:rPr>
+    </w:lvl>
+    <w:lvl w:ilvl="3" w:tplc="40090001" w:tentative="1">
+      <w:start w:val="1"/>
+      <w:numFmt w:val="bullet"/>
+      <w:lvlText w:val=""/>
+      <w:lvlJc w:val="left"/>
+      <w:pPr>
+        <w:ind w:left="2880" w:hanging="360"/>
+      </w:pPr>
+      <w:rPr>
+        <w:rFonts w:ascii="Symbol" w:hAnsi="Symbol" w:hint="default"/>
+      </w:rPr>
+    </w:lvl>
+    <w:lvl w:ilvl="4" w:tplc="40090003" w:tentative="1">
+      <w:start w:val="1"/>
+      <w:numFmt w:val="bullet"/>
+      <w:lvlText w:val="o"/>
+      <w:lvlJc w:val="left"/>
+      <w:pPr>
+        <w:ind w:left="3600" w:hanging="360"/>
+      </w:pPr>
+      <w:rPr>
+        <w:rFonts w:ascii="Courier New" w:hAnsi="Courier New" w:cs="Courier New" w:hint="default"/>
+      </w:rPr>
+    </w:lvl>
+    <w:lvl w:ilvl="5" w:tplc="40090005" w:tentative="1">
+      <w:start w:val="1"/>
+      <w:numFmt w:val="bullet"/>
+      <w:lvlText w:val=""/>
+      <w:lvlJc w:val="left"/>
+      <w:pPr>
+        <w:ind w:left="4320" w:hanging="360"/>
+      </w:pPr>
+      <w:rPr>
+        <w:rFonts w:ascii="Wingdings" w:hAnsi="Wingdings" w:hint="default"/>
+      </w:rPr>
+    </w:lvl>
+    <w:lvl w:ilvl="6" w:tplc="40090001" w:tentative="1">
+      <w:start w:val="1"/>
+      <w:numFmt w:val="bullet"/>
+      <w:lvlText w:val=""/>
+      <w:lvlJc w:val="left"/>
+      <w:pPr>
+        <w:ind w:left="5040" w:hanging="360"/>
+      </w:pPr>
+      <w:rPr>
+        <w:rFonts w:ascii="Symbol" w:hAnsi="Symbol" w:hint="default"/>
+      </w:rPr>
+    </w:lvl>
+    <w:lvl w:ilvl="7" w:tplc="40090003" w:tentative="1">
+      <w:start w:val="1"/>
+      <w:numFmt w:val="bullet"/>
+      <w:lvlText w:val="o"/>
+      <w:lvlJc w:val="left"/>
+      <w:pPr>
+        <w:ind w:left="5760" w:hanging="360"/>
+      </w:pPr>
+      <w:rPr>
+        <w:rFonts w:ascii="Courier New" w:hAnsi="Courier New" w:cs="Courier New" w:hint="default"/>
+      </w:rPr>
+    </w:lvl>
+    <w:lvl w:ilvl="8" w:tplc="40090005" w:tentative="1">
+      <w:start w:val="1"/>
+      <w:numFmt w:val="bullet"/>
+      <w:lvlText w:val=""/>
+      <w:lvlJc w:val="left"/>
+      <w:pPr>
+        <w:ind w:left="6480" w:hanging="360"/>
+      </w:pPr>
+      <w:rPr>
+        <w:rFonts w:ascii="Wingdings" w:hAnsi="Wingdings" w:hint="default"/>
+      </w:rPr>
+    </w:lvl>
+  </w:abstractNum>
+  <w:abstractNum w:abstractNumId="1" w15:restartNumberingAfterBreak="0">
     <w:nsid w:val="07685FFF"/>
     <w:multiLevelType w:val="multilevel"/>
     <w:tmpl w:val="F03AA756"/>
@@ -10285,7 +10340,7 @@
       </w:rPr>
     </w:lvl>
   </w:abstractNum>
-  <w:abstractNum w:abstractNumId="1" w15:restartNumberingAfterBreak="0">
+  <w:abstractNum w:abstractNumId="2" w15:restartNumberingAfterBreak="0">
     <w:nsid w:val="09EF40A8"/>
     <w:multiLevelType w:val="multilevel"/>
     <w:tmpl w:val="53F09C90"/>
@@ -10398,7 +10453,7 @@
       </w:rPr>
     </w:lvl>
   </w:abstractNum>
-  <w:abstractNum w:abstractNumId="2" w15:restartNumberingAfterBreak="0">
+  <w:abstractNum w:abstractNumId="3" w15:restartNumberingAfterBreak="0">
     <w:nsid w:val="40000D81"/>
     <w:multiLevelType w:val="multilevel"/>
     <w:tmpl w:val="C5DE79D8"/>
@@ -10513,7 +10568,7 @@
       </w:rPr>
     </w:lvl>
   </w:abstractNum>
-  <w:abstractNum w:abstractNumId="3" w15:restartNumberingAfterBreak="0">
+  <w:abstractNum w:abstractNumId="4" w15:restartNumberingAfterBreak="0">
     <w:nsid w:val="5561268A"/>
     <w:multiLevelType w:val="multilevel"/>
     <w:tmpl w:val="740EBFC0"/>
@@ -10626,7 +10681,7 @@
       </w:rPr>
     </w:lvl>
   </w:abstractNum>
-  <w:abstractNum w:abstractNumId="4" w15:restartNumberingAfterBreak="0">
+  <w:abstractNum w:abstractNumId="5" w15:restartNumberingAfterBreak="0">
     <w:nsid w:val="635634D1"/>
     <w:multiLevelType w:val="multilevel"/>
     <w:tmpl w:val="F2A09026"/>
@@ -10740,19 +10795,22 @@
     </w:lvl>
   </w:abstractNum>
   <w:num w:numId="1" w16cid:durableId="13651583">
+    <w:abstractNumId w:val="2"/>
+  </w:num>
+  <w:num w:numId="2" w16cid:durableId="672955495">
     <w:abstractNumId w:val="1"/>
   </w:num>
-  <w:num w:numId="2" w16cid:durableId="672955495">
-    <w:abstractNumId w:val="0"/>
-  </w:num>
   <w:num w:numId="3" w16cid:durableId="1942370687">
-    <w:abstractNumId w:val="2"/>
+    <w:abstractNumId w:val="3"/>
   </w:num>
   <w:num w:numId="4" w16cid:durableId="1777601016">
-    <w:abstractNumId w:val="3"/>
+    <w:abstractNumId w:val="4"/>
   </w:num>
   <w:num w:numId="5" w16cid:durableId="1295866782">
-    <w:abstractNumId w:val="4"/>
+    <w:abstractNumId w:val="5"/>
+  </w:num>
+  <w:num w:numId="6" w16cid:durableId="1381513326">
+    <w:abstractNumId w:val="0"/>
   </w:num>
 </w:numbering>
 </file>
@@ -11486,6 +11544,17 @@
       <w:lang w:val="en-US" w:eastAsia="en-US"/>
     </w:rPr>
   </w:style>
+  <w:style w:type="paragraph" w:styleId="ListParagraph">
+    <w:name w:val="List Paragraph"/>
+    <w:basedOn w:val="Normal"/>
+    <w:uiPriority w:val="34"/>
+    <w:qFormat/>
+    <w:rsid w:val="009B4134"/>
+    <w:pPr>
+      <w:ind w:left="720"/>
+      <w:contextualSpacing/>
+    </w:pPr>
+  </w:style>
 </w:styles>
 </file>
 

</xml_diff>